<commit_message>
Added oren logger info for tensorboard
</commit_message>
<xml_diff>
--- a/AI Notes.docx
+++ b/AI Notes.docx
@@ -564,8 +564,6 @@
         </w:rPr>
         <w:t xml:space="preserve"> support )</w:t>
       </w:r>
-      <w:bookmarkStart w:id="0" w:name="_GoBack"/>
-      <w:bookmarkEnd w:id="0"/>
     </w:p>
     <w:p>
       <w:pPr>
@@ -740,63 +738,6 @@
           <w:lang w:val="en-US"/>
         </w:rPr>
       </w:pPr>
-    </w:p>
-    <w:p>
-      <w:pPr>
-        <w:rPr>
-          <w:rFonts w:cstheme="minorHAnsi"/>
-          <w:lang w:val="en-US"/>
-        </w:rPr>
-      </w:pPr>
-      <w:r>
-        <w:rPr>
-          <w:rFonts w:cstheme="minorHAnsi"/>
-          <w:lang w:val="en-US"/>
-        </w:rPr>
-        <w:t>Run TensorBoard</w:t>
-      </w:r>
-      <w:r>
-        <w:rPr>
-          <w:rFonts w:cstheme="minorHAnsi"/>
-          <w:lang w:val="en-US"/>
-        </w:rPr>
-        <w:t>:</w:t>
-      </w:r>
-    </w:p>
-    <w:p>
-      <w:pPr>
-        <w:rPr>
-          <w:rFonts w:cstheme="minorHAnsi"/>
-          <w:sz w:val="16"/>
-          <w:szCs w:val="16"/>
-        </w:rPr>
-      </w:pPr>
-      <w:r>
-        <w:rPr>
-          <w:rFonts w:cstheme="minorHAnsi"/>
-          <w:sz w:val="16"/>
-          <w:szCs w:val="16"/>
-        </w:rPr>
-        <w:t>C:\GitHub\gym-Jsbsim\jsbsim-gym-main\venv\Scripts\tensorboard --</w:t>
-      </w:r>
-      <w:proofErr w:type="spellStart"/>
-      <w:r>
-        <w:rPr>
-          <w:rFonts w:cstheme="minorHAnsi"/>
-          <w:sz w:val="16"/>
-          <w:szCs w:val="16"/>
-        </w:rPr>
-        <w:t>logdir</w:t>
-      </w:r>
-      <w:proofErr w:type="spellEnd"/>
-      <w:r>
-        <w:rPr>
-          <w:rFonts w:cstheme="minorHAnsi"/>
-          <w:sz w:val="16"/>
-          <w:szCs w:val="16"/>
-        </w:rPr>
-        <w:t xml:space="preserve"> C:\\GitHub\\gym-Jsbsim\\jsbsim-gym-main\\logs</w:t>
-      </w:r>
     </w:p>
     <w:p>
       <w:pPr>
@@ -2149,13 +2090,54 @@
       <w:pPr>
         <w:rPr>
           <w:rFonts w:cstheme="minorHAnsi"/>
-        </w:rPr>
-      </w:pPr>
-      <w:r>
-        <w:rPr>
-          <w:rFonts w:cstheme="minorHAnsi"/>
           <w:lang w:val="en-US"/>
         </w:rPr>
+      </w:pPr>
+      <w:r>
+        <w:rPr>
+          <w:rFonts w:cstheme="minorHAnsi"/>
+          <w:lang w:val="en-US"/>
+        </w:rPr>
+        <w:t xml:space="preserve">Cd </w:t>
+      </w:r>
+      <w:r>
+        <w:rPr>
+          <w:rFonts w:cstheme="minorHAnsi"/>
+        </w:rPr>
+        <w:t>C:\GitHub\gym-Jsbsim\jsbsim-gym-main</w:t>
+      </w:r>
+    </w:p>
+    <w:p>
+      <w:pPr>
+        <w:rPr>
+          <w:rFonts w:cstheme="minorHAnsi"/>
+        </w:rPr>
+      </w:pPr>
+      <w:r>
+        <w:rPr>
+          <w:rFonts w:cstheme="minorHAnsi"/>
+          <w:lang w:val="en-US"/>
+        </w:rPr>
+        <w:t xml:space="preserve">Python- </w:t>
+      </w:r>
+      <w:r>
+        <w:rPr>
+          <w:rFonts w:cstheme="minorHAnsi"/>
+        </w:rPr>
+        <w:t>C:\GitHub\gym-Jsbsim\jsbsim-gym-main\venv\Scripts\python.exe</w:t>
+      </w:r>
+    </w:p>
+    <w:p>
+      <w:pPr>
+        <w:rPr>
+          <w:rFonts w:cstheme="minorHAnsi"/>
+        </w:rPr>
+      </w:pPr>
+      <w:r>
+        <w:rPr>
+          <w:rFonts w:cstheme="minorHAnsi"/>
+          <w:lang w:val="en-US"/>
+        </w:rPr>
         <w:t xml:space="preserve">Learn - </w:t>
       </w:r>
       <w:r>
@@ -2169,15 +2151,66 @@
       <w:pPr>
         <w:rPr>
           <w:rFonts w:cstheme="minorHAnsi"/>
-        </w:rPr>
-      </w:pPr>
-      <w:r>
-        <w:rPr>
-          <w:rFonts w:cstheme="minorHAnsi"/>
           <w:lang w:val="en-US"/>
         </w:rPr>
+      </w:pPr>
+      <w:r>
+        <w:rPr>
+          <w:rFonts w:cstheme="minorHAnsi"/>
+          <w:lang w:val="en-US"/>
+        </w:rPr>
         <w:t>Test - C:\GitHub\gym-Jsbsim\jsbsim-gym-main\test.py</w:t>
       </w:r>
+    </w:p>
+    <w:p>
+      <w:pPr>
+        <w:rPr>
+          <w:rFonts w:cstheme="minorHAnsi"/>
+        </w:rPr>
+      </w:pPr>
+      <w:r>
+        <w:rPr>
+          <w:rFonts w:cstheme="minorHAnsi"/>
+          <w:lang w:val="en-US"/>
+        </w:rPr>
+        <w:t>TensorBoard</w:t>
+      </w:r>
+      <w:r>
+        <w:rPr>
+          <w:rFonts w:cstheme="minorHAnsi"/>
+          <w:lang w:val="en-US"/>
+        </w:rPr>
+        <w:t xml:space="preserve"> - </w:t>
+      </w:r>
+      <w:bookmarkStart w:id="0" w:name="_GoBack"/>
+      <w:r>
+        <w:rPr>
+          <w:rFonts w:cstheme="minorHAnsi"/>
+        </w:rPr>
+        <w:t>C:\GitHub\gym-Jsbsim\jsbsim-gym-main\venv\Scripts\tensorboard --</w:t>
+      </w:r>
+      <w:proofErr w:type="spellStart"/>
+      <w:r>
+        <w:rPr>
+          <w:rFonts w:cstheme="minorHAnsi"/>
+        </w:rPr>
+        <w:t>logdir</w:t>
+      </w:r>
+      <w:proofErr w:type="spellEnd"/>
+      <w:r>
+        <w:rPr>
+          <w:rFonts w:cstheme="minorHAnsi"/>
+        </w:rPr>
+        <w:t xml:space="preserve"> C:\\GitHub\\gym-Jsbsim\\jsbsim-gym-main\\logs</w:t>
+      </w:r>
+      <w:bookmarkEnd w:id="0"/>
+    </w:p>
+    <w:p>
+      <w:pPr>
+        <w:rPr>
+          <w:rFonts w:cstheme="minorHAnsi"/>
+        </w:rPr>
+      </w:pPr>
     </w:p>
     <w:p>
       <w:pPr>
@@ -2218,7 +2251,6 @@
           <w:iCs/>
           <w:color w:val="629755"/>
         </w:rPr>
-        <w:lastRenderedPageBreak/>
         <w:t>### Description</w:t>
       </w:r>
       <w:r>
@@ -2892,7 +2924,18 @@
           <w:szCs w:val="24"/>
           <w:lang w:eastAsia="en-IL"/>
         </w:rPr>
-        <w:t xml:space="preserve"> environment. The hardcoded parameters should be sufficient to get decent results. The script takes about 12 hours to run on my desktop though time m</w:t>
+        <w:t xml:space="preserve"> environment. The hardcoded parameters should be sufficient to get decent </w:t>
+      </w:r>
+      <w:r>
+        <w:rPr>
+          <w:rFonts w:eastAsia="Times New Roman" w:cstheme="minorHAnsi"/>
+          <w:color w:val="1F2328"/>
+          <w:sz w:val="24"/>
+          <w:szCs w:val="24"/>
+          <w:lang w:eastAsia="en-IL"/>
+        </w:rPr>
+        <w:lastRenderedPageBreak/>
+        <w:t>results. The script takes about 12 hours to run on my desktop though time m</w:t>
       </w:r>
       <w:r>
         <w:rPr>
@@ -2939,7 +2982,6 @@
           <w:szCs w:val="20"/>
           <w:lang w:eastAsia="en-IL"/>
         </w:rPr>
-        <w:lastRenderedPageBreak/>
         <w:t>test.py</w:t>
       </w:r>
       <w:r>
@@ -3124,21 +3166,1000 @@
     </w:p>
     <w:p>
       <w:pPr>
-        <w:rPr>
-          <w:rFonts w:cstheme="minorHAnsi"/>
-        </w:rPr>
-      </w:pPr>
-    </w:p>
-    <w:p>
-      <w:pPr>
-        <w:rPr>
-          <w:rFonts w:cstheme="minorHAnsi"/>
-        </w:rPr>
-      </w:pPr>
-      <w:r>
-        <w:rPr>
-          <w:rFonts w:cstheme="minorHAnsi"/>
-        </w:rPr>
+        <w:spacing w:after="0"/>
+        <w:rPr>
+          <w:rFonts w:cstheme="minorHAnsi"/>
+        </w:rPr>
+      </w:pPr>
+      <w:r>
+        <w:rPr>
+          <w:rFonts w:cstheme="minorHAnsi"/>
+        </w:rPr>
+        <w:t>----------------------------------------</w:t>
+      </w:r>
+    </w:p>
+    <w:p>
+      <w:pPr>
+        <w:spacing w:after="0"/>
+        <w:rPr>
+          <w:rFonts w:cstheme="minorHAnsi"/>
+        </w:rPr>
+      </w:pPr>
+      <w:r>
+        <w:rPr>
+          <w:rFonts w:cstheme="minorHAnsi"/>
+        </w:rPr>
+        <w:t>| rollout/                |            |</w:t>
+      </w:r>
+    </w:p>
+    <w:p>
+      <w:pPr>
+        <w:spacing w:after="0"/>
+        <w:rPr>
+          <w:rFonts w:cstheme="minorHAnsi"/>
+        </w:rPr>
+      </w:pPr>
+      <w:r>
+        <w:rPr>
+          <w:rFonts w:cstheme="minorHAnsi"/>
+        </w:rPr>
+        <w:t xml:space="preserve">|    </w:t>
+      </w:r>
+      <w:proofErr w:type="spellStart"/>
+      <w:r>
+        <w:rPr>
+          <w:rFonts w:cstheme="minorHAnsi"/>
+        </w:rPr>
+        <w:t>ep_len_mean</w:t>
+      </w:r>
+      <w:proofErr w:type="spellEnd"/>
+      <w:r>
+        <w:rPr>
+          <w:rFonts w:cstheme="minorHAnsi"/>
+        </w:rPr>
+        <w:t xml:space="preserve">          | 1.13e+03   |</w:t>
+      </w:r>
+    </w:p>
+    <w:p>
+      <w:pPr>
+        <w:spacing w:after="0"/>
+        <w:rPr>
+          <w:rFonts w:cstheme="minorHAnsi"/>
+        </w:rPr>
+      </w:pPr>
+      <w:r>
+        <w:rPr>
+          <w:rFonts w:cstheme="minorHAnsi"/>
+        </w:rPr>
+        <w:t xml:space="preserve">|    </w:t>
+      </w:r>
+      <w:proofErr w:type="spellStart"/>
+      <w:r>
+        <w:rPr>
+          <w:rFonts w:cstheme="minorHAnsi"/>
+        </w:rPr>
+        <w:t>ep_rew_mean</w:t>
+      </w:r>
+      <w:proofErr w:type="spellEnd"/>
+      <w:r>
+        <w:rPr>
+          <w:rFonts w:cstheme="minorHAnsi"/>
+        </w:rPr>
+        <w:t xml:space="preserve">          | 27         |</w:t>
+      </w:r>
+    </w:p>
+    <w:p>
+      <w:pPr>
+        <w:spacing w:after="0"/>
+        <w:rPr>
+          <w:rFonts w:cstheme="minorHAnsi"/>
+        </w:rPr>
+      </w:pPr>
+      <w:r>
+        <w:rPr>
+          <w:rFonts w:cstheme="minorHAnsi"/>
+        </w:rPr>
+        <w:t>| time/                   |            |</w:t>
+      </w:r>
+    </w:p>
+    <w:p>
+      <w:pPr>
+        <w:spacing w:after="0"/>
+        <w:rPr>
+          <w:rFonts w:cstheme="minorHAnsi"/>
+        </w:rPr>
+      </w:pPr>
+      <w:r>
+        <w:rPr>
+          <w:rFonts w:cstheme="minorHAnsi"/>
+        </w:rPr>
+        <w:t>|    fps                  | 1361       |</w:t>
+      </w:r>
+    </w:p>
+    <w:p>
+      <w:pPr>
+        <w:spacing w:after="0"/>
+        <w:rPr>
+          <w:rFonts w:cstheme="minorHAnsi"/>
+        </w:rPr>
+      </w:pPr>
+      <w:r>
+        <w:rPr>
+          <w:rFonts w:cstheme="minorHAnsi"/>
+        </w:rPr>
+        <w:t>|    iterations           | 156        |</w:t>
+      </w:r>
+    </w:p>
+    <w:p>
+      <w:pPr>
+        <w:spacing w:after="0"/>
+        <w:rPr>
+          <w:rFonts w:cstheme="minorHAnsi"/>
+        </w:rPr>
+      </w:pPr>
+      <w:r>
+        <w:rPr>
+          <w:rFonts w:cstheme="minorHAnsi"/>
+        </w:rPr>
+        <w:t xml:space="preserve">|    </w:t>
+      </w:r>
+      <w:proofErr w:type="spellStart"/>
+      <w:r>
+        <w:rPr>
+          <w:rFonts w:cstheme="minorHAnsi"/>
+        </w:rPr>
+        <w:t>time_elapsed</w:t>
+      </w:r>
+      <w:proofErr w:type="spellEnd"/>
+      <w:r>
+        <w:rPr>
+          <w:rFonts w:cstheme="minorHAnsi"/>
+        </w:rPr>
+        <w:t xml:space="preserve">         | 234        |</w:t>
+      </w:r>
+    </w:p>
+    <w:p>
+      <w:pPr>
+        <w:spacing w:after="0"/>
+        <w:rPr>
+          <w:rFonts w:cstheme="minorHAnsi"/>
+        </w:rPr>
+      </w:pPr>
+      <w:r>
+        <w:rPr>
+          <w:rFonts w:cstheme="minorHAnsi"/>
+        </w:rPr>
+        <w:t xml:space="preserve">|    </w:t>
+      </w:r>
+      <w:proofErr w:type="spellStart"/>
+      <w:r>
+        <w:rPr>
+          <w:rFonts w:cstheme="minorHAnsi"/>
+        </w:rPr>
+        <w:t>total_timesteps</w:t>
+      </w:r>
+      <w:proofErr w:type="spellEnd"/>
+      <w:r>
+        <w:rPr>
+          <w:rFonts w:cstheme="minorHAnsi"/>
+        </w:rPr>
+        <w:t xml:space="preserve">      | 319488     |</w:t>
+      </w:r>
+    </w:p>
+    <w:p>
+      <w:pPr>
+        <w:spacing w:after="0"/>
+        <w:rPr>
+          <w:rFonts w:cstheme="minorHAnsi"/>
+        </w:rPr>
+      </w:pPr>
+      <w:r>
+        <w:rPr>
+          <w:rFonts w:cstheme="minorHAnsi"/>
+        </w:rPr>
+        <w:t>| train/                  |            |</w:t>
+      </w:r>
+    </w:p>
+    <w:p>
+      <w:pPr>
+        <w:spacing w:after="0"/>
+        <w:rPr>
+          <w:rFonts w:cstheme="minorHAnsi"/>
+        </w:rPr>
+      </w:pPr>
+      <w:r>
+        <w:rPr>
+          <w:rFonts w:cstheme="minorHAnsi"/>
+        </w:rPr>
+        <w:t xml:space="preserve">|    </w:t>
+      </w:r>
+      <w:proofErr w:type="spellStart"/>
+      <w:r>
+        <w:rPr>
+          <w:rFonts w:cstheme="minorHAnsi"/>
+        </w:rPr>
+        <w:t>approx_kl</w:t>
+      </w:r>
+      <w:proofErr w:type="spellEnd"/>
+      <w:r>
+        <w:rPr>
+          <w:rFonts w:cstheme="minorHAnsi"/>
+        </w:rPr>
+        <w:t xml:space="preserve">            | 0.32502812 |</w:t>
+      </w:r>
+    </w:p>
+    <w:p>
+      <w:pPr>
+        <w:spacing w:after="0"/>
+        <w:rPr>
+          <w:rFonts w:cstheme="minorHAnsi"/>
+        </w:rPr>
+      </w:pPr>
+      <w:r>
+        <w:rPr>
+          <w:rFonts w:cstheme="minorHAnsi"/>
+        </w:rPr>
+        <w:t xml:space="preserve">|    </w:t>
+      </w:r>
+      <w:proofErr w:type="spellStart"/>
+      <w:r>
+        <w:rPr>
+          <w:rFonts w:cstheme="minorHAnsi"/>
+        </w:rPr>
+        <w:t>clip_fraction</w:t>
+      </w:r>
+      <w:proofErr w:type="spellEnd"/>
+      <w:r>
+        <w:rPr>
+          <w:rFonts w:cstheme="minorHAnsi"/>
+        </w:rPr>
+        <w:t xml:space="preserve">        | 0.606      |</w:t>
+      </w:r>
+    </w:p>
+    <w:p>
+      <w:pPr>
+        <w:spacing w:after="0"/>
+        <w:rPr>
+          <w:rFonts w:cstheme="minorHAnsi"/>
+        </w:rPr>
+      </w:pPr>
+      <w:r>
+        <w:rPr>
+          <w:rFonts w:cstheme="minorHAnsi"/>
+        </w:rPr>
+        <w:t xml:space="preserve">|    </w:t>
+      </w:r>
+      <w:proofErr w:type="spellStart"/>
+      <w:r>
+        <w:rPr>
+          <w:rFonts w:cstheme="minorHAnsi"/>
+        </w:rPr>
+        <w:t>clip_range</w:t>
+      </w:r>
+      <w:proofErr w:type="spellEnd"/>
+      <w:r>
+        <w:rPr>
+          <w:rFonts w:cstheme="minorHAnsi"/>
+        </w:rPr>
+        <w:t xml:space="preserve">           | 0.2        |</w:t>
+      </w:r>
+    </w:p>
+    <w:p>
+      <w:pPr>
+        <w:spacing w:after="0"/>
+        <w:rPr>
+          <w:rFonts w:cstheme="minorHAnsi"/>
+        </w:rPr>
+      </w:pPr>
+      <w:r>
+        <w:rPr>
+          <w:rFonts w:cstheme="minorHAnsi"/>
+        </w:rPr>
+        <w:t xml:space="preserve">|    </w:t>
+      </w:r>
+      <w:proofErr w:type="spellStart"/>
+      <w:r>
+        <w:rPr>
+          <w:rFonts w:cstheme="minorHAnsi"/>
+        </w:rPr>
+        <w:t>entropy_loss</w:t>
+      </w:r>
+      <w:proofErr w:type="spellEnd"/>
+      <w:r>
+        <w:rPr>
+          <w:rFonts w:cstheme="minorHAnsi"/>
+        </w:rPr>
+        <w:t xml:space="preserve">         | -0.158     |</w:t>
+      </w:r>
+    </w:p>
+    <w:p>
+      <w:pPr>
+        <w:spacing w:after="0"/>
+        <w:rPr>
+          <w:rFonts w:cstheme="minorHAnsi"/>
+        </w:rPr>
+      </w:pPr>
+      <w:r>
+        <w:rPr>
+          <w:rFonts w:cstheme="minorHAnsi"/>
+        </w:rPr>
+        <w:t xml:space="preserve">|    </w:t>
+      </w:r>
+      <w:proofErr w:type="spellStart"/>
+      <w:r>
+        <w:rPr>
+          <w:rFonts w:cstheme="minorHAnsi"/>
+        </w:rPr>
+        <w:t>explained_variance</w:t>
+      </w:r>
+      <w:proofErr w:type="spellEnd"/>
+      <w:r>
+        <w:rPr>
+          <w:rFonts w:cstheme="minorHAnsi"/>
+        </w:rPr>
+        <w:t xml:space="preserve">   | 0.976      |</w:t>
+      </w:r>
+    </w:p>
+    <w:p>
+      <w:pPr>
+        <w:spacing w:after="0"/>
+        <w:rPr>
+          <w:rFonts w:cstheme="minorHAnsi"/>
+        </w:rPr>
+      </w:pPr>
+      <w:r>
+        <w:rPr>
+          <w:rFonts w:cstheme="minorHAnsi"/>
+        </w:rPr>
+        <w:t xml:space="preserve">|    </w:t>
+      </w:r>
+      <w:proofErr w:type="spellStart"/>
+      <w:r>
+        <w:rPr>
+          <w:rFonts w:cstheme="minorHAnsi"/>
+        </w:rPr>
+        <w:t>learning_rate</w:t>
+      </w:r>
+      <w:proofErr w:type="spellEnd"/>
+      <w:r>
+        <w:rPr>
+          <w:rFonts w:cstheme="minorHAnsi"/>
+        </w:rPr>
+        <w:t xml:space="preserve">        | 0.000894   |</w:t>
+      </w:r>
+    </w:p>
+    <w:p>
+      <w:pPr>
+        <w:spacing w:after="0"/>
+        <w:rPr>
+          <w:rFonts w:cstheme="minorHAnsi"/>
+        </w:rPr>
+      </w:pPr>
+      <w:r>
+        <w:rPr>
+          <w:rFonts w:cstheme="minorHAnsi"/>
+        </w:rPr>
+        <w:t>|    loss                 | -0.025     |</w:t>
+      </w:r>
+    </w:p>
+    <w:p>
+      <w:pPr>
+        <w:spacing w:after="0"/>
+        <w:rPr>
+          <w:rFonts w:cstheme="minorHAnsi"/>
+        </w:rPr>
+      </w:pPr>
+      <w:r>
+        <w:rPr>
+          <w:rFonts w:cstheme="minorHAnsi"/>
+        </w:rPr>
+        <w:t xml:space="preserve">|    </w:t>
+      </w:r>
+      <w:proofErr w:type="spellStart"/>
+      <w:r>
+        <w:rPr>
+          <w:rFonts w:cstheme="minorHAnsi"/>
+        </w:rPr>
+        <w:t>n_updates</w:t>
+      </w:r>
+      <w:proofErr w:type="spellEnd"/>
+      <w:r>
+        <w:rPr>
+          <w:rFonts w:cstheme="minorHAnsi"/>
+        </w:rPr>
+        <w:t xml:space="preserve">            | 31690      |</w:t>
+      </w:r>
+    </w:p>
+    <w:p>
+      <w:pPr>
+        <w:spacing w:after="0"/>
+        <w:rPr>
+          <w:rFonts w:cstheme="minorHAnsi"/>
+        </w:rPr>
+      </w:pPr>
+      <w:r>
+        <w:rPr>
+          <w:rFonts w:cstheme="minorHAnsi"/>
+        </w:rPr>
+        <w:t xml:space="preserve">|    </w:t>
+      </w:r>
+      <w:proofErr w:type="spellStart"/>
+      <w:r>
+        <w:rPr>
+          <w:rFonts w:cstheme="minorHAnsi"/>
+        </w:rPr>
+        <w:t>policy_gradient_loss</w:t>
+      </w:r>
+      <w:proofErr w:type="spellEnd"/>
+      <w:r>
+        <w:rPr>
+          <w:rFonts w:cstheme="minorHAnsi"/>
+        </w:rPr>
+        <w:t xml:space="preserve"> | -0.00382   |</w:t>
+      </w:r>
+    </w:p>
+    <w:p>
+      <w:pPr>
+        <w:spacing w:after="0"/>
+        <w:rPr>
+          <w:rFonts w:cstheme="minorHAnsi"/>
+        </w:rPr>
+      </w:pPr>
+      <w:r>
+        <w:rPr>
+          <w:rFonts w:cstheme="minorHAnsi"/>
+        </w:rPr>
+        <w:t>|    std                  | 0.252      |</w:t>
+      </w:r>
+    </w:p>
+    <w:p>
+      <w:pPr>
+        <w:pBdr>
+          <w:bottom w:val="single" w:sz="6" w:space="1" w:color="auto"/>
+        </w:pBdr>
+        <w:spacing w:after="0"/>
+        <w:rPr>
+          <w:rFonts w:cstheme="minorHAnsi"/>
+        </w:rPr>
+      </w:pPr>
+      <w:r>
+        <w:rPr>
+          <w:rFonts w:cstheme="minorHAnsi"/>
+        </w:rPr>
+        <w:lastRenderedPageBreak/>
+        <w:t xml:space="preserve">|    </w:t>
+      </w:r>
+      <w:proofErr w:type="spellStart"/>
+      <w:r>
+        <w:rPr>
+          <w:rFonts w:cstheme="minorHAnsi"/>
+        </w:rPr>
+        <w:t>value_loss</w:t>
+      </w:r>
+      <w:proofErr w:type="spellEnd"/>
+      <w:r>
+        <w:rPr>
+          <w:rFonts w:cstheme="minorHAnsi"/>
+        </w:rPr>
+        <w:t xml:space="preserve">           | 0.0554     |</w:t>
+      </w:r>
+    </w:p>
+    <w:p>
+      <w:pPr>
+        <w:spacing w:after="0"/>
+        <w:rPr>
+          <w:rFonts w:cstheme="minorHAnsi"/>
+        </w:rPr>
+      </w:pPr>
+    </w:p>
+    <w:p>
+      <w:r>
+        <w:t>rollout/</w:t>
+      </w:r>
+    </w:p>
+    <w:p>
+      <w:pPr>
+        <w:ind w:firstLine="720"/>
+        <w:rPr>
+          <w:sz w:val="24"/>
+          <w:szCs w:val="24"/>
+        </w:rPr>
+      </w:pPr>
+      <w:proofErr w:type="spellStart"/>
+      <w:r>
+        <w:rPr>
+          <w:rStyle w:val="pre"/>
+          <w:rFonts w:ascii="Consolas" w:hAnsi="Consolas" w:cs="Courier New"/>
+          <w:color w:val="E74C3C"/>
+          <w:sz w:val="18"/>
+          <w:szCs w:val="18"/>
+          <w:bdr w:val="single" w:sz="6" w:space="2" w:color="E1E4E5" w:frame="1"/>
+          <w:shd w:val="clear" w:color="auto" w:fill="FFFFFF"/>
+        </w:rPr>
+        <w:t>ep_len_mean</w:t>
+      </w:r>
+      <w:proofErr w:type="spellEnd"/>
+      <w:r>
+        <w:t>: Mean episode length (averaged over 100 episodes)</w:t>
+      </w:r>
+    </w:p>
+    <w:p>
+      <w:pPr>
+        <w:ind w:firstLine="720"/>
+      </w:pPr>
+      <w:proofErr w:type="spellStart"/>
+      <w:r>
+        <w:rPr>
+          <w:rStyle w:val="pre"/>
+          <w:rFonts w:ascii="Consolas" w:hAnsi="Consolas" w:cs="Courier New"/>
+          <w:color w:val="E74C3C"/>
+          <w:sz w:val="18"/>
+          <w:szCs w:val="18"/>
+          <w:bdr w:val="single" w:sz="6" w:space="2" w:color="E1E4E5" w:frame="1"/>
+          <w:shd w:val="clear" w:color="auto" w:fill="FFFFFF"/>
+        </w:rPr>
+        <w:t>ep_rew_mean</w:t>
+      </w:r>
+      <w:proofErr w:type="spellEnd"/>
+      <w:r>
+        <w:t>: Mean episodic training reward (averaged over</w:t>
+      </w:r>
+      <w:r>
+        <w:rPr>
+          <w:lang w:val="en-US"/>
+        </w:rPr>
+        <w:t xml:space="preserve"> 100</w:t>
+      </w:r>
+      <w:r>
+        <w:t> episodes)</w:t>
+      </w:r>
+    </w:p>
+    <w:p>
+      <w:r>
+        <w:t>time/</w:t>
+      </w:r>
+    </w:p>
+    <w:p>
+      <w:pPr>
+        <w:ind w:firstLine="720"/>
+      </w:pPr>
+      <w:r>
+        <w:rPr>
+          <w:rStyle w:val="pre"/>
+          <w:rFonts w:ascii="Consolas" w:hAnsi="Consolas" w:cs="Courier New"/>
+          <w:color w:val="E74C3C"/>
+          <w:sz w:val="18"/>
+          <w:szCs w:val="18"/>
+          <w:bdr w:val="single" w:sz="6" w:space="2" w:color="E1E4E5" w:frame="1"/>
+          <w:shd w:val="clear" w:color="auto" w:fill="FFFFFF"/>
+        </w:rPr>
+        <w:t>fps</w:t>
+      </w:r>
+      <w:r>
+        <w:t>: Number of frames per seconds (includes time taken by gradient update)</w:t>
+      </w:r>
+    </w:p>
+    <w:p>
+      <w:pPr>
+        <w:ind w:firstLine="720"/>
+      </w:pPr>
+      <w:r>
+        <w:rPr>
+          <w:rStyle w:val="pre"/>
+          <w:rFonts w:ascii="Consolas" w:hAnsi="Consolas" w:cs="Courier New"/>
+          <w:color w:val="E74C3C"/>
+          <w:sz w:val="18"/>
+          <w:szCs w:val="18"/>
+          <w:bdr w:val="single" w:sz="6" w:space="2" w:color="E1E4E5" w:frame="1"/>
+          <w:shd w:val="clear" w:color="auto" w:fill="FFFFFF"/>
+        </w:rPr>
+        <w:t>iterations</w:t>
+      </w:r>
+      <w:r>
+        <w:t>: Number of iterations (data collection + policy update for A2C/PPO)</w:t>
+      </w:r>
+    </w:p>
+    <w:p>
+      <w:pPr>
+        <w:ind w:firstLine="720"/>
+      </w:pPr>
+      <w:proofErr w:type="spellStart"/>
+      <w:r>
+        <w:rPr>
+          <w:rStyle w:val="pre"/>
+          <w:rFonts w:ascii="Consolas" w:hAnsi="Consolas" w:cs="Courier New"/>
+          <w:color w:val="E74C3C"/>
+          <w:sz w:val="18"/>
+          <w:szCs w:val="18"/>
+          <w:bdr w:val="single" w:sz="6" w:space="2" w:color="E1E4E5" w:frame="1"/>
+          <w:shd w:val="clear" w:color="auto" w:fill="FFFFFF"/>
+        </w:rPr>
+        <w:t>time_elapsed</w:t>
+      </w:r>
+      <w:proofErr w:type="spellEnd"/>
+      <w:r>
+        <w:t>: Time in seconds since the beginning of training</w:t>
+      </w:r>
+    </w:p>
+    <w:p>
+      <w:pPr>
+        <w:ind w:firstLine="720"/>
+      </w:pPr>
+      <w:proofErr w:type="spellStart"/>
+      <w:r>
+        <w:rPr>
+          <w:rStyle w:val="pre"/>
+          <w:rFonts w:ascii="Consolas" w:hAnsi="Consolas" w:cs="Courier New"/>
+          <w:color w:val="E74C3C"/>
+          <w:sz w:val="18"/>
+          <w:szCs w:val="18"/>
+          <w:bdr w:val="single" w:sz="6" w:space="2" w:color="E1E4E5" w:frame="1"/>
+          <w:shd w:val="clear" w:color="auto" w:fill="FFFFFF"/>
+        </w:rPr>
+        <w:t>total_timesteps</w:t>
+      </w:r>
+      <w:proofErr w:type="spellEnd"/>
+      <w:r>
+        <w:t>: Total number of timesteps (steps in the environments)</w:t>
+      </w:r>
+    </w:p>
+    <w:p>
+      <w:r>
+        <w:t>train/</w:t>
+      </w:r>
+    </w:p>
+    <w:p>
+      <w:pPr>
+        <w:ind w:left="720"/>
+      </w:pPr>
+      <w:proofErr w:type="spellStart"/>
+      <w:r>
+        <w:rPr>
+          <w:rStyle w:val="pre"/>
+          <w:rFonts w:ascii="Consolas" w:hAnsi="Consolas" w:cs="Courier New"/>
+          <w:color w:val="E74C3C"/>
+          <w:sz w:val="18"/>
+          <w:szCs w:val="18"/>
+          <w:bdr w:val="single" w:sz="6" w:space="2" w:color="E1E4E5" w:frame="1"/>
+          <w:shd w:val="clear" w:color="auto" w:fill="FFFFFF"/>
+        </w:rPr>
+        <w:t>approx_kl</w:t>
+      </w:r>
+      <w:proofErr w:type="spellEnd"/>
+      <w:r>
+        <w:t>: approximate mean KL divergence between old and new policy (for PPO),</w:t>
+      </w:r>
+      <w:r>
+        <w:rPr>
+          <w:lang w:val="en-US"/>
+        </w:rPr>
+        <w:t xml:space="preserve"> </w:t>
+      </w:r>
+      <w:r>
+        <w:t>it is an estimation of how much changes happened in the update</w:t>
+      </w:r>
+    </w:p>
+    <w:p>
+      <w:pPr>
+        <w:ind w:firstLine="720"/>
+      </w:pPr>
+      <w:proofErr w:type="spellStart"/>
+      <w:r>
+        <w:rPr>
+          <w:rStyle w:val="pre"/>
+          <w:rFonts w:ascii="Consolas" w:hAnsi="Consolas" w:cs="Courier New"/>
+          <w:color w:val="E74C3C"/>
+          <w:sz w:val="18"/>
+          <w:szCs w:val="18"/>
+          <w:bdr w:val="single" w:sz="6" w:space="2" w:color="E1E4E5" w:frame="1"/>
+          <w:shd w:val="clear" w:color="auto" w:fill="FFFFFF"/>
+        </w:rPr>
+        <w:t>clip_fraction</w:t>
+      </w:r>
+      <w:proofErr w:type="spellEnd"/>
+      <w:r>
+        <w:t>: mean fraction of surrogate loss that was clipped for PPO.</w:t>
+      </w:r>
+    </w:p>
+    <w:p>
+      <w:pPr>
+        <w:ind w:firstLine="720"/>
+      </w:pPr>
+      <w:proofErr w:type="spellStart"/>
+      <w:r>
+        <w:rPr>
+          <w:rStyle w:val="pre"/>
+          <w:rFonts w:ascii="Consolas" w:hAnsi="Consolas" w:cs="Courier New"/>
+          <w:color w:val="E74C3C"/>
+          <w:sz w:val="18"/>
+          <w:szCs w:val="18"/>
+          <w:bdr w:val="single" w:sz="6" w:space="2" w:color="E1E4E5" w:frame="1"/>
+          <w:shd w:val="clear" w:color="auto" w:fill="FFFFFF"/>
+        </w:rPr>
+        <w:t>clip_range</w:t>
+      </w:r>
+      <w:proofErr w:type="spellEnd"/>
+      <w:r>
+        <w:t>: Current value of the clipping factor for the surrogate loss of PPO</w:t>
+      </w:r>
+    </w:p>
+    <w:p>
+      <w:pPr>
+        <w:ind w:firstLine="720"/>
+      </w:pPr>
+      <w:proofErr w:type="spellStart"/>
+      <w:r>
+        <w:rPr>
+          <w:rStyle w:val="pre"/>
+          <w:rFonts w:ascii="Consolas" w:hAnsi="Consolas" w:cs="Courier New"/>
+          <w:color w:val="E74C3C"/>
+          <w:sz w:val="18"/>
+          <w:szCs w:val="18"/>
+          <w:bdr w:val="single" w:sz="6" w:space="2" w:color="E1E4E5" w:frame="1"/>
+          <w:shd w:val="clear" w:color="auto" w:fill="FFFFFF"/>
+        </w:rPr>
+        <w:t>entropy_loss</w:t>
+      </w:r>
+      <w:proofErr w:type="spellEnd"/>
+      <w:r>
+        <w:t xml:space="preserve">: Mean value of the entropy </w:t>
+      </w:r>
+    </w:p>
+    <w:p>
+      <w:pPr>
+        <w:ind w:left="720"/>
+      </w:pPr>
+      <w:proofErr w:type="spellStart"/>
+      <w:r>
+        <w:rPr>
+          <w:rStyle w:val="pre"/>
+          <w:rFonts w:ascii="Consolas" w:hAnsi="Consolas" w:cs="Courier New"/>
+          <w:color w:val="E74C3C"/>
+          <w:sz w:val="18"/>
+          <w:szCs w:val="18"/>
+          <w:bdr w:val="single" w:sz="6" w:space="2" w:color="E1E4E5" w:frame="1"/>
+          <w:shd w:val="clear" w:color="auto" w:fill="FFFFFF"/>
+        </w:rPr>
+        <w:t>explained_variance</w:t>
+      </w:r>
+      <w:proofErr w:type="spellEnd"/>
+      <w:r>
+        <w:t xml:space="preserve">: Fraction of the return variance explained by the value </w:t>
+      </w:r>
+      <w:hyperlink r:id="rId9" w:anchor="explained-variance-score" w:history="1">
+        <w:r>
+          <w:rPr>
+            <w:rStyle w:val="Hyperlink"/>
+          </w:rPr>
+          <w:t>functi</w:t>
+        </w:r>
+        <w:r>
+          <w:rPr>
+            <w:rStyle w:val="Hyperlink"/>
+          </w:rPr>
+          <w:t>o</w:t>
+        </w:r>
+        <w:r>
+          <w:rPr>
+            <w:rStyle w:val="Hyperlink"/>
+          </w:rPr>
+          <w:t>n</w:t>
+        </w:r>
+      </w:hyperlink>
+      <w:r>
+        <w:t>, (</w:t>
+      </w:r>
+      <w:proofErr w:type="spellStart"/>
+      <w:r>
+        <w:t>ev</w:t>
+      </w:r>
+      <w:proofErr w:type="spellEnd"/>
+      <w:r>
+        <w:t xml:space="preserve">=0 =&gt; might as well have predicted zero, </w:t>
+      </w:r>
+      <w:proofErr w:type="spellStart"/>
+      <w:r>
+        <w:t>ev</w:t>
+      </w:r>
+      <w:proofErr w:type="spellEnd"/>
+      <w:r>
+        <w:t xml:space="preserve">=1 =&gt; perfect prediction, </w:t>
+      </w:r>
+      <w:proofErr w:type="spellStart"/>
+      <w:r>
+        <w:t>ev</w:t>
+      </w:r>
+      <w:proofErr w:type="spellEnd"/>
+      <w:r>
+        <w:t>&lt;0 =&gt; worse than just predicting zero)</w:t>
+      </w:r>
+    </w:p>
+    <w:p>
+      <w:pPr>
+        <w:ind w:firstLine="720"/>
+      </w:pPr>
+      <w:proofErr w:type="spellStart"/>
+      <w:r>
+        <w:rPr>
+          <w:rStyle w:val="pre"/>
+          <w:rFonts w:ascii="Consolas" w:hAnsi="Consolas" w:cs="Courier New"/>
+          <w:color w:val="E74C3C"/>
+          <w:sz w:val="18"/>
+          <w:szCs w:val="18"/>
+          <w:bdr w:val="single" w:sz="6" w:space="2" w:color="E1E4E5" w:frame="1"/>
+          <w:shd w:val="clear" w:color="auto" w:fill="FFFFFF"/>
+        </w:rPr>
+        <w:t>learning_rate</w:t>
+      </w:r>
+      <w:proofErr w:type="spellEnd"/>
+      <w:r>
+        <w:t>: Current learning rate value</w:t>
+      </w:r>
+    </w:p>
+    <w:p>
+      <w:pPr>
+        <w:ind w:firstLine="720"/>
+      </w:pPr>
+      <w:r>
+        <w:rPr>
+          <w:rStyle w:val="pre"/>
+          <w:rFonts w:ascii="Consolas" w:hAnsi="Consolas" w:cs="Courier New"/>
+          <w:color w:val="E74C3C"/>
+          <w:sz w:val="18"/>
+          <w:szCs w:val="18"/>
+          <w:bdr w:val="single" w:sz="6" w:space="2" w:color="E1E4E5" w:frame="1"/>
+          <w:shd w:val="clear" w:color="auto" w:fill="FFFFFF"/>
+        </w:rPr>
+        <w:t>loss</w:t>
+      </w:r>
+      <w:r>
+        <w:t>: Current total loss value</w:t>
+      </w:r>
+    </w:p>
+    <w:p>
+      <w:pPr>
+        <w:ind w:firstLine="720"/>
+      </w:pPr>
+      <w:proofErr w:type="spellStart"/>
+      <w:r>
+        <w:rPr>
+          <w:rStyle w:val="pre"/>
+          <w:rFonts w:ascii="Consolas" w:hAnsi="Consolas" w:cs="Courier New"/>
+          <w:color w:val="E74C3C"/>
+          <w:sz w:val="18"/>
+          <w:szCs w:val="18"/>
+          <w:bdr w:val="single" w:sz="6" w:space="2" w:color="E1E4E5" w:frame="1"/>
+          <w:shd w:val="clear" w:color="auto" w:fill="FFFFFF"/>
+        </w:rPr>
+        <w:t>n_updates</w:t>
+      </w:r>
+      <w:proofErr w:type="spellEnd"/>
+      <w:r>
+        <w:t>: Number of gradient updates applied so far</w:t>
+      </w:r>
+    </w:p>
+    <w:p>
+      <w:pPr>
+        <w:ind w:left="720"/>
+      </w:pPr>
+      <w:proofErr w:type="spellStart"/>
+      <w:r>
+        <w:rPr>
+          <w:rStyle w:val="pre"/>
+          <w:rFonts w:ascii="Consolas" w:hAnsi="Consolas" w:cs="Courier New"/>
+          <w:color w:val="E74C3C"/>
+          <w:sz w:val="18"/>
+          <w:szCs w:val="18"/>
+          <w:bdr w:val="single" w:sz="6" w:space="2" w:color="E1E4E5" w:frame="1"/>
+          <w:shd w:val="clear" w:color="auto" w:fill="FFFFFF"/>
+        </w:rPr>
+        <w:t>policy_gradient_loss</w:t>
+      </w:r>
+      <w:proofErr w:type="spellEnd"/>
+      <w:r>
+        <w:t>: Current value of the policy gradient loss (its value does not have much meaning)</w:t>
+      </w:r>
+    </w:p>
+    <w:p>
+      <w:pPr>
+        <w:ind w:left="720"/>
+      </w:pPr>
+      <w:proofErr w:type="spellStart"/>
+      <w:r>
+        <w:rPr>
+          <w:rStyle w:val="pre"/>
+          <w:rFonts w:ascii="Consolas" w:hAnsi="Consolas" w:cs="Courier New"/>
+          <w:color w:val="E74C3C"/>
+          <w:sz w:val="18"/>
+          <w:szCs w:val="18"/>
+          <w:bdr w:val="single" w:sz="6" w:space="2" w:color="E1E4E5" w:frame="1"/>
+          <w:shd w:val="clear" w:color="auto" w:fill="FFFFFF"/>
+        </w:rPr>
+        <w:t>value_loss</w:t>
+      </w:r>
+      <w:proofErr w:type="spellEnd"/>
+      <w:r>
+        <w:t xml:space="preserve">: Current value for the value function loss for on-policy algorithms, usually error between value function output and Monte-Carlo estimate (or </w:t>
+      </w:r>
+      <w:proofErr w:type="gramStart"/>
+      <w:r>
+        <w:t>TD(</w:t>
+      </w:r>
+      <w:proofErr w:type="gramEnd"/>
+      <w:r>
+        <w:t>lambda) estimate)</w:t>
+      </w:r>
+    </w:p>
+    <w:p>
+      <w:pPr>
+        <w:ind w:left="720"/>
+      </w:pPr>
+      <w:r>
+        <w:rPr>
+          <w:rStyle w:val="pre"/>
+          <w:rFonts w:ascii="Consolas" w:hAnsi="Consolas" w:cs="Courier New"/>
+          <w:color w:val="E74C3C"/>
+          <w:sz w:val="18"/>
+          <w:szCs w:val="18"/>
+          <w:bdr w:val="single" w:sz="6" w:space="2" w:color="E1E4E5" w:frame="1"/>
+          <w:shd w:val="clear" w:color="auto" w:fill="FFFFFF"/>
+        </w:rPr>
+        <w:t>std</w:t>
+      </w:r>
+      <w:r>
+        <w:t>: Current standard deviation of the noise when using generalized State-Dependent Exploration (</w:t>
+      </w:r>
+      <w:proofErr w:type="spellStart"/>
+      <w:r>
+        <w:t>gSDE</w:t>
+      </w:r>
+      <w:proofErr w:type="spellEnd"/>
+      <w:r>
+        <w:t>)</w:t>
+      </w:r>
+    </w:p>
+    <w:p>
+      <w:pPr>
+        <w:rPr>
+          <w:rFonts w:cstheme="minorHAnsi"/>
+        </w:rPr>
+      </w:pPr>
+    </w:p>
+    <w:p>
+      <w:pPr>
+        <w:spacing w:after="0"/>
+        <w:rPr>
+          <w:rFonts w:cstheme="minorHAnsi"/>
+        </w:rPr>
+      </w:pPr>
+    </w:p>
+    <w:p>
+      <w:pPr>
+        <w:spacing w:after="0"/>
+        <w:rPr>
+          <w:rFonts w:cstheme="minorHAnsi"/>
+        </w:rPr>
+      </w:pPr>
+    </w:p>
+    <w:p>
+      <w:pPr>
+        <w:spacing w:after="0"/>
+        <w:rPr>
+          <w:rFonts w:cstheme="minorHAnsi"/>
+        </w:rPr>
+      </w:pPr>
+    </w:p>
+    <w:p>
+      <w:pPr>
+        <w:rPr>
+          <w:rFonts w:cstheme="minorHAnsi"/>
+        </w:rPr>
+      </w:pPr>
+      <w:r>
+        <w:rPr>
+          <w:rFonts w:cstheme="minorHAnsi"/>
+        </w:rPr>
+        <w:lastRenderedPageBreak/>
         <w:t>DOCS:</w:t>
       </w:r>
     </w:p>
@@ -3195,7 +4216,7 @@
           <w:lang w:val="en-US"/>
         </w:rPr>
       </w:pPr>
-      <w:hyperlink r:id="rId9" w:history="1">
+      <w:hyperlink r:id="rId10" w:history="1">
         <w:r>
           <w:rPr>
             <w:rStyle w:val="Hyperlink"/>
@@ -3218,7 +4239,7 @@
           <w:lang w:val="en-US"/>
         </w:rPr>
       </w:pPr>
-      <w:hyperlink r:id="rId10" w:history="1">
+      <w:hyperlink r:id="rId11" w:history="1">
         <w:r>
           <w:rPr>
             <w:rStyle w:val="Hyperlink"/>
@@ -3241,7 +4262,7 @@
           <w:lang w:val="en-US"/>
         </w:rPr>
       </w:pPr>
-      <w:hyperlink r:id="rId11" w:history="1">
+      <w:hyperlink r:id="rId12" w:history="1">
         <w:r>
           <w:rPr>
             <w:rStyle w:val="Hyperlink"/>
@@ -3264,7 +4285,7 @@
           <w:lang w:val="en-US"/>
         </w:rPr>
       </w:pPr>
-      <w:hyperlink r:id="rId12" w:history="1">
+      <w:hyperlink r:id="rId13" w:history="1">
         <w:r>
           <w:rPr>
             <w:rStyle w:val="Hyperlink"/>
@@ -3287,7 +4308,7 @@
           <w:lang w:val="en-US"/>
         </w:rPr>
       </w:pPr>
-      <w:hyperlink r:id="rId13" w:history="1">
+      <w:hyperlink r:id="rId14" w:history="1">
         <w:r>
           <w:rPr>
             <w:rStyle w:val="Hyperlink"/>
@@ -3310,7 +4331,7 @@
           <w:lang w:val="en-US"/>
         </w:rPr>
       </w:pPr>
-      <w:hyperlink r:id="rId14" w:history="1">
+      <w:hyperlink r:id="rId15" w:history="1">
         <w:r>
           <w:rPr>
             <w:rStyle w:val="Hyperlink"/>
@@ -3333,7 +4354,7 @@
           <w:lang w:val="en-US"/>
         </w:rPr>
       </w:pPr>
-      <w:hyperlink r:id="rId15" w:history="1">
+      <w:hyperlink r:id="rId16" w:history="1">
         <w:r>
           <w:rPr>
             <w:rStyle w:val="Hyperlink"/>
@@ -3356,6 +4377,16 @@
           <w:lang w:val="en-US"/>
         </w:rPr>
       </w:pPr>
+      <w:hyperlink r:id="rId17" w:history="1">
+        <w:r>
+          <w:rPr>
+            <w:rStyle w:val="Hyperlink"/>
+            <w:rFonts w:cstheme="minorHAnsi"/>
+            <w:lang w:val="en-US"/>
+          </w:rPr>
+          <w:t>https://stable-baselines3.readthedocs.io/en/master/common/logger.html</w:t>
+        </w:r>
+      </w:hyperlink>
     </w:p>
     <w:p>
       <w:pPr>
@@ -3372,6 +4403,19 @@
     </w:p>
     <w:p>
       <w:pPr>
+        <w:pStyle w:val="ListParagraph"/>
+        <w:numPr>
+          <w:ilvl w:val="0"/>
+          <w:numId w:val="2"/>
+        </w:numPr>
+        <w:rPr>
+          <w:rFonts w:cstheme="minorHAnsi"/>
+          <w:lang w:val="en-US"/>
+        </w:rPr>
+      </w:pPr>
+    </w:p>
+    <w:p>
+      <w:pPr>
         <w:rPr>
           <w:rFonts w:cstheme="minorHAnsi"/>
           <w:lang w:val="en-US"/>
@@ -3426,7 +4470,6 @@
           <w:color w:val="000000" w:themeColor="text1"/>
           <w:lang w:val="en-US"/>
         </w:rPr>
-        <w:lastRenderedPageBreak/>
         <w:drawing>
           <wp:inline distT="0" distB="0" distL="0" distR="0" wp14:anchorId="43311568" wp14:editId="4D0F144B">
             <wp:extent cx="5067300" cy="3536950"/>
@@ -3435,7 +4478,7 @@
             <wp:cNvGraphicFramePr/>
             <a:graphic xmlns:a="http://schemas.openxmlformats.org/drawingml/2006/main">
               <a:graphicData uri="http://schemas.openxmlformats.org/drawingml/2006/diagram">
-                <dgm:relIds xmlns:dgm="http://schemas.openxmlformats.org/drawingml/2006/diagram" xmlns:r="http://schemas.openxmlformats.org/officeDocument/2006/relationships" r:dm="rId16" r:lo="rId17" r:qs="rId18" r:cs="rId19"/>
+                <dgm:relIds xmlns:dgm="http://schemas.openxmlformats.org/drawingml/2006/diagram" xmlns:r="http://schemas.openxmlformats.org/officeDocument/2006/relationships" r:dm="rId18" r:lo="rId19" r:qs="rId20" r:cs="rId21"/>
               </a:graphicData>
             </a:graphic>
           </wp:inline>
@@ -3789,6 +4832,155 @@
     </w:lvl>
   </w:abstractNum>
   <w:abstractNum w:abstractNumId="3" w15:restartNumberingAfterBreak="0">
+    <w:nsid w:val="34706D2D"/>
+    <w:multiLevelType w:val="multilevel"/>
+    <w:tmpl w:val="5330CD16"/>
+    <w:lvl w:ilvl="0">
+      <w:start w:val="1"/>
+      <w:numFmt w:val="bullet"/>
+      <w:lvlText w:val=""/>
+      <w:lvlJc w:val="left"/>
+      <w:pPr>
+        <w:tabs>
+          <w:tab w:val="num" w:pos="720"/>
+        </w:tabs>
+        <w:ind w:left="720" w:hanging="360"/>
+      </w:pPr>
+      <w:rPr>
+        <w:rFonts w:ascii="Symbol" w:hAnsi="Symbol" w:hint="default"/>
+        <w:sz w:val="20"/>
+      </w:rPr>
+    </w:lvl>
+    <w:lvl w:ilvl="1" w:tentative="1">
+      <w:start w:val="1"/>
+      <w:numFmt w:val="bullet"/>
+      <w:lvlText w:val=""/>
+      <w:lvlJc w:val="left"/>
+      <w:pPr>
+        <w:tabs>
+          <w:tab w:val="num" w:pos="1440"/>
+        </w:tabs>
+        <w:ind w:left="1440" w:hanging="360"/>
+      </w:pPr>
+      <w:rPr>
+        <w:rFonts w:ascii="Symbol" w:hAnsi="Symbol" w:hint="default"/>
+        <w:sz w:val="20"/>
+      </w:rPr>
+    </w:lvl>
+    <w:lvl w:ilvl="2" w:tentative="1">
+      <w:start w:val="1"/>
+      <w:numFmt w:val="bullet"/>
+      <w:lvlText w:val=""/>
+      <w:lvlJc w:val="left"/>
+      <w:pPr>
+        <w:tabs>
+          <w:tab w:val="num" w:pos="2160"/>
+        </w:tabs>
+        <w:ind w:left="2160" w:hanging="360"/>
+      </w:pPr>
+      <w:rPr>
+        <w:rFonts w:ascii="Symbol" w:hAnsi="Symbol" w:hint="default"/>
+        <w:sz w:val="20"/>
+      </w:rPr>
+    </w:lvl>
+    <w:lvl w:ilvl="3" w:tentative="1">
+      <w:start w:val="1"/>
+      <w:numFmt w:val="bullet"/>
+      <w:lvlText w:val=""/>
+      <w:lvlJc w:val="left"/>
+      <w:pPr>
+        <w:tabs>
+          <w:tab w:val="num" w:pos="2880"/>
+        </w:tabs>
+        <w:ind w:left="2880" w:hanging="360"/>
+      </w:pPr>
+      <w:rPr>
+        <w:rFonts w:ascii="Symbol" w:hAnsi="Symbol" w:hint="default"/>
+        <w:sz w:val="20"/>
+      </w:rPr>
+    </w:lvl>
+    <w:lvl w:ilvl="4" w:tentative="1">
+      <w:start w:val="1"/>
+      <w:numFmt w:val="bullet"/>
+      <w:lvlText w:val=""/>
+      <w:lvlJc w:val="left"/>
+      <w:pPr>
+        <w:tabs>
+          <w:tab w:val="num" w:pos="3600"/>
+        </w:tabs>
+        <w:ind w:left="3600" w:hanging="360"/>
+      </w:pPr>
+      <w:rPr>
+        <w:rFonts w:ascii="Symbol" w:hAnsi="Symbol" w:hint="default"/>
+        <w:sz w:val="20"/>
+      </w:rPr>
+    </w:lvl>
+    <w:lvl w:ilvl="5" w:tentative="1">
+      <w:start w:val="1"/>
+      <w:numFmt w:val="bullet"/>
+      <w:lvlText w:val=""/>
+      <w:lvlJc w:val="left"/>
+      <w:pPr>
+        <w:tabs>
+          <w:tab w:val="num" w:pos="4320"/>
+        </w:tabs>
+        <w:ind w:left="4320" w:hanging="360"/>
+      </w:pPr>
+      <w:rPr>
+        <w:rFonts w:ascii="Symbol" w:hAnsi="Symbol" w:hint="default"/>
+        <w:sz w:val="20"/>
+      </w:rPr>
+    </w:lvl>
+    <w:lvl w:ilvl="6" w:tentative="1">
+      <w:start w:val="1"/>
+      <w:numFmt w:val="bullet"/>
+      <w:lvlText w:val=""/>
+      <w:lvlJc w:val="left"/>
+      <w:pPr>
+        <w:tabs>
+          <w:tab w:val="num" w:pos="5040"/>
+        </w:tabs>
+        <w:ind w:left="5040" w:hanging="360"/>
+      </w:pPr>
+      <w:rPr>
+        <w:rFonts w:ascii="Symbol" w:hAnsi="Symbol" w:hint="default"/>
+        <w:sz w:val="20"/>
+      </w:rPr>
+    </w:lvl>
+    <w:lvl w:ilvl="7" w:tentative="1">
+      <w:start w:val="1"/>
+      <w:numFmt w:val="bullet"/>
+      <w:lvlText w:val=""/>
+      <w:lvlJc w:val="left"/>
+      <w:pPr>
+        <w:tabs>
+          <w:tab w:val="num" w:pos="5760"/>
+        </w:tabs>
+        <w:ind w:left="5760" w:hanging="360"/>
+      </w:pPr>
+      <w:rPr>
+        <w:rFonts w:ascii="Symbol" w:hAnsi="Symbol" w:hint="default"/>
+        <w:sz w:val="20"/>
+      </w:rPr>
+    </w:lvl>
+    <w:lvl w:ilvl="8" w:tentative="1">
+      <w:start w:val="1"/>
+      <w:numFmt w:val="bullet"/>
+      <w:lvlText w:val=""/>
+      <w:lvlJc w:val="left"/>
+      <w:pPr>
+        <w:tabs>
+          <w:tab w:val="num" w:pos="6480"/>
+        </w:tabs>
+        <w:ind w:left="6480" w:hanging="360"/>
+      </w:pPr>
+      <w:rPr>
+        <w:rFonts w:ascii="Symbol" w:hAnsi="Symbol" w:hint="default"/>
+        <w:sz w:val="20"/>
+      </w:rPr>
+    </w:lvl>
+  </w:abstractNum>
+  <w:abstractNum w:abstractNumId="4" w15:restartNumberingAfterBreak="0">
     <w:nsid w:val="3CF661FF"/>
     <w:multiLevelType w:val="hybridMultilevel"/>
     <w:tmpl w:val="04F8F704"/>
@@ -3877,7 +5069,305 @@
       </w:pPr>
     </w:lvl>
   </w:abstractNum>
-  <w:abstractNum w:abstractNumId="4" w15:restartNumberingAfterBreak="0">
+  <w:abstractNum w:abstractNumId="5" w15:restartNumberingAfterBreak="0">
+    <w:nsid w:val="4119114A"/>
+    <w:multiLevelType w:val="multilevel"/>
+    <w:tmpl w:val="F8BCD288"/>
+    <w:lvl w:ilvl="0">
+      <w:start w:val="1"/>
+      <w:numFmt w:val="bullet"/>
+      <w:lvlText w:val=""/>
+      <w:lvlJc w:val="left"/>
+      <w:pPr>
+        <w:tabs>
+          <w:tab w:val="num" w:pos="720"/>
+        </w:tabs>
+        <w:ind w:left="720" w:hanging="360"/>
+      </w:pPr>
+      <w:rPr>
+        <w:rFonts w:ascii="Symbol" w:hAnsi="Symbol" w:hint="default"/>
+        <w:sz w:val="20"/>
+      </w:rPr>
+    </w:lvl>
+    <w:lvl w:ilvl="1" w:tentative="1">
+      <w:start w:val="1"/>
+      <w:numFmt w:val="bullet"/>
+      <w:lvlText w:val=""/>
+      <w:lvlJc w:val="left"/>
+      <w:pPr>
+        <w:tabs>
+          <w:tab w:val="num" w:pos="1440"/>
+        </w:tabs>
+        <w:ind w:left="1440" w:hanging="360"/>
+      </w:pPr>
+      <w:rPr>
+        <w:rFonts w:ascii="Symbol" w:hAnsi="Symbol" w:hint="default"/>
+        <w:sz w:val="20"/>
+      </w:rPr>
+    </w:lvl>
+    <w:lvl w:ilvl="2" w:tentative="1">
+      <w:start w:val="1"/>
+      <w:numFmt w:val="bullet"/>
+      <w:lvlText w:val=""/>
+      <w:lvlJc w:val="left"/>
+      <w:pPr>
+        <w:tabs>
+          <w:tab w:val="num" w:pos="2160"/>
+        </w:tabs>
+        <w:ind w:left="2160" w:hanging="360"/>
+      </w:pPr>
+      <w:rPr>
+        <w:rFonts w:ascii="Symbol" w:hAnsi="Symbol" w:hint="default"/>
+        <w:sz w:val="20"/>
+      </w:rPr>
+    </w:lvl>
+    <w:lvl w:ilvl="3" w:tentative="1">
+      <w:start w:val="1"/>
+      <w:numFmt w:val="bullet"/>
+      <w:lvlText w:val=""/>
+      <w:lvlJc w:val="left"/>
+      <w:pPr>
+        <w:tabs>
+          <w:tab w:val="num" w:pos="2880"/>
+        </w:tabs>
+        <w:ind w:left="2880" w:hanging="360"/>
+      </w:pPr>
+      <w:rPr>
+        <w:rFonts w:ascii="Symbol" w:hAnsi="Symbol" w:hint="default"/>
+        <w:sz w:val="20"/>
+      </w:rPr>
+    </w:lvl>
+    <w:lvl w:ilvl="4" w:tentative="1">
+      <w:start w:val="1"/>
+      <w:numFmt w:val="bullet"/>
+      <w:lvlText w:val=""/>
+      <w:lvlJc w:val="left"/>
+      <w:pPr>
+        <w:tabs>
+          <w:tab w:val="num" w:pos="3600"/>
+        </w:tabs>
+        <w:ind w:left="3600" w:hanging="360"/>
+      </w:pPr>
+      <w:rPr>
+        <w:rFonts w:ascii="Symbol" w:hAnsi="Symbol" w:hint="default"/>
+        <w:sz w:val="20"/>
+      </w:rPr>
+    </w:lvl>
+    <w:lvl w:ilvl="5" w:tentative="1">
+      <w:start w:val="1"/>
+      <w:numFmt w:val="bullet"/>
+      <w:lvlText w:val=""/>
+      <w:lvlJc w:val="left"/>
+      <w:pPr>
+        <w:tabs>
+          <w:tab w:val="num" w:pos="4320"/>
+        </w:tabs>
+        <w:ind w:left="4320" w:hanging="360"/>
+      </w:pPr>
+      <w:rPr>
+        <w:rFonts w:ascii="Symbol" w:hAnsi="Symbol" w:hint="default"/>
+        <w:sz w:val="20"/>
+      </w:rPr>
+    </w:lvl>
+    <w:lvl w:ilvl="6" w:tentative="1">
+      <w:start w:val="1"/>
+      <w:numFmt w:val="bullet"/>
+      <w:lvlText w:val=""/>
+      <w:lvlJc w:val="left"/>
+      <w:pPr>
+        <w:tabs>
+          <w:tab w:val="num" w:pos="5040"/>
+        </w:tabs>
+        <w:ind w:left="5040" w:hanging="360"/>
+      </w:pPr>
+      <w:rPr>
+        <w:rFonts w:ascii="Symbol" w:hAnsi="Symbol" w:hint="default"/>
+        <w:sz w:val="20"/>
+      </w:rPr>
+    </w:lvl>
+    <w:lvl w:ilvl="7" w:tentative="1">
+      <w:start w:val="1"/>
+      <w:numFmt w:val="bullet"/>
+      <w:lvlText w:val=""/>
+      <w:lvlJc w:val="left"/>
+      <w:pPr>
+        <w:tabs>
+          <w:tab w:val="num" w:pos="5760"/>
+        </w:tabs>
+        <w:ind w:left="5760" w:hanging="360"/>
+      </w:pPr>
+      <w:rPr>
+        <w:rFonts w:ascii="Symbol" w:hAnsi="Symbol" w:hint="default"/>
+        <w:sz w:val="20"/>
+      </w:rPr>
+    </w:lvl>
+    <w:lvl w:ilvl="8" w:tentative="1">
+      <w:start w:val="1"/>
+      <w:numFmt w:val="bullet"/>
+      <w:lvlText w:val=""/>
+      <w:lvlJc w:val="left"/>
+      <w:pPr>
+        <w:tabs>
+          <w:tab w:val="num" w:pos="6480"/>
+        </w:tabs>
+        <w:ind w:left="6480" w:hanging="360"/>
+      </w:pPr>
+      <w:rPr>
+        <w:rFonts w:ascii="Symbol" w:hAnsi="Symbol" w:hint="default"/>
+        <w:sz w:val="20"/>
+      </w:rPr>
+    </w:lvl>
+  </w:abstractNum>
+  <w:abstractNum w:abstractNumId="6" w15:restartNumberingAfterBreak="0">
+    <w:nsid w:val="555E437B"/>
+    <w:multiLevelType w:val="multilevel"/>
+    <w:tmpl w:val="EAA8EDA2"/>
+    <w:lvl w:ilvl="0">
+      <w:start w:val="1"/>
+      <w:numFmt w:val="bullet"/>
+      <w:lvlText w:val=""/>
+      <w:lvlJc w:val="left"/>
+      <w:pPr>
+        <w:tabs>
+          <w:tab w:val="num" w:pos="720"/>
+        </w:tabs>
+        <w:ind w:left="720" w:hanging="360"/>
+      </w:pPr>
+      <w:rPr>
+        <w:rFonts w:ascii="Symbol" w:hAnsi="Symbol" w:hint="default"/>
+        <w:sz w:val="20"/>
+      </w:rPr>
+    </w:lvl>
+    <w:lvl w:ilvl="1" w:tentative="1">
+      <w:start w:val="1"/>
+      <w:numFmt w:val="bullet"/>
+      <w:lvlText w:val=""/>
+      <w:lvlJc w:val="left"/>
+      <w:pPr>
+        <w:tabs>
+          <w:tab w:val="num" w:pos="1440"/>
+        </w:tabs>
+        <w:ind w:left="1440" w:hanging="360"/>
+      </w:pPr>
+      <w:rPr>
+        <w:rFonts w:ascii="Symbol" w:hAnsi="Symbol" w:hint="default"/>
+        <w:sz w:val="20"/>
+      </w:rPr>
+    </w:lvl>
+    <w:lvl w:ilvl="2" w:tentative="1">
+      <w:start w:val="1"/>
+      <w:numFmt w:val="bullet"/>
+      <w:lvlText w:val=""/>
+      <w:lvlJc w:val="left"/>
+      <w:pPr>
+        <w:tabs>
+          <w:tab w:val="num" w:pos="2160"/>
+        </w:tabs>
+        <w:ind w:left="2160" w:hanging="360"/>
+      </w:pPr>
+      <w:rPr>
+        <w:rFonts w:ascii="Symbol" w:hAnsi="Symbol" w:hint="default"/>
+        <w:sz w:val="20"/>
+      </w:rPr>
+    </w:lvl>
+    <w:lvl w:ilvl="3" w:tentative="1">
+      <w:start w:val="1"/>
+      <w:numFmt w:val="bullet"/>
+      <w:lvlText w:val=""/>
+      <w:lvlJc w:val="left"/>
+      <w:pPr>
+        <w:tabs>
+          <w:tab w:val="num" w:pos="2880"/>
+        </w:tabs>
+        <w:ind w:left="2880" w:hanging="360"/>
+      </w:pPr>
+      <w:rPr>
+        <w:rFonts w:ascii="Symbol" w:hAnsi="Symbol" w:hint="default"/>
+        <w:sz w:val="20"/>
+      </w:rPr>
+    </w:lvl>
+    <w:lvl w:ilvl="4" w:tentative="1">
+      <w:start w:val="1"/>
+      <w:numFmt w:val="bullet"/>
+      <w:lvlText w:val=""/>
+      <w:lvlJc w:val="left"/>
+      <w:pPr>
+        <w:tabs>
+          <w:tab w:val="num" w:pos="3600"/>
+        </w:tabs>
+        <w:ind w:left="3600" w:hanging="360"/>
+      </w:pPr>
+      <w:rPr>
+        <w:rFonts w:ascii="Symbol" w:hAnsi="Symbol" w:hint="default"/>
+        <w:sz w:val="20"/>
+      </w:rPr>
+    </w:lvl>
+    <w:lvl w:ilvl="5" w:tentative="1">
+      <w:start w:val="1"/>
+      <w:numFmt w:val="bullet"/>
+      <w:lvlText w:val=""/>
+      <w:lvlJc w:val="left"/>
+      <w:pPr>
+        <w:tabs>
+          <w:tab w:val="num" w:pos="4320"/>
+        </w:tabs>
+        <w:ind w:left="4320" w:hanging="360"/>
+      </w:pPr>
+      <w:rPr>
+        <w:rFonts w:ascii="Symbol" w:hAnsi="Symbol" w:hint="default"/>
+        <w:sz w:val="20"/>
+      </w:rPr>
+    </w:lvl>
+    <w:lvl w:ilvl="6" w:tentative="1">
+      <w:start w:val="1"/>
+      <w:numFmt w:val="bullet"/>
+      <w:lvlText w:val=""/>
+      <w:lvlJc w:val="left"/>
+      <w:pPr>
+        <w:tabs>
+          <w:tab w:val="num" w:pos="5040"/>
+        </w:tabs>
+        <w:ind w:left="5040" w:hanging="360"/>
+      </w:pPr>
+      <w:rPr>
+        <w:rFonts w:ascii="Symbol" w:hAnsi="Symbol" w:hint="default"/>
+        <w:sz w:val="20"/>
+      </w:rPr>
+    </w:lvl>
+    <w:lvl w:ilvl="7" w:tentative="1">
+      <w:start w:val="1"/>
+      <w:numFmt w:val="bullet"/>
+      <w:lvlText w:val=""/>
+      <w:lvlJc w:val="left"/>
+      <w:pPr>
+        <w:tabs>
+          <w:tab w:val="num" w:pos="5760"/>
+        </w:tabs>
+        <w:ind w:left="5760" w:hanging="360"/>
+      </w:pPr>
+      <w:rPr>
+        <w:rFonts w:ascii="Symbol" w:hAnsi="Symbol" w:hint="default"/>
+        <w:sz w:val="20"/>
+      </w:rPr>
+    </w:lvl>
+    <w:lvl w:ilvl="8" w:tentative="1">
+      <w:start w:val="1"/>
+      <w:numFmt w:val="bullet"/>
+      <w:lvlText w:val=""/>
+      <w:lvlJc w:val="left"/>
+      <w:pPr>
+        <w:tabs>
+          <w:tab w:val="num" w:pos="6480"/>
+        </w:tabs>
+        <w:ind w:left="6480" w:hanging="360"/>
+      </w:pPr>
+      <w:rPr>
+        <w:rFonts w:ascii="Symbol" w:hAnsi="Symbol" w:hint="default"/>
+        <w:sz w:val="20"/>
+      </w:rPr>
+    </w:lvl>
+  </w:abstractNum>
+  <w:abstractNum w:abstractNumId="7" w15:restartNumberingAfterBreak="0">
     <w:nsid w:val="779C6A68"/>
     <w:multiLevelType w:val="multilevel"/>
     <w:tmpl w:val="EF2607BE"/>
@@ -4030,16 +5520,25 @@
     <w:abstractNumId w:val="0"/>
   </w:num>
   <w:num w:numId="2">
-    <w:abstractNumId w:val="3"/>
+    <w:abstractNumId w:val="4"/>
   </w:num>
   <w:num w:numId="3">
     <w:abstractNumId w:val="2"/>
   </w:num>
   <w:num w:numId="4">
-    <w:abstractNumId w:val="4"/>
+    <w:abstractNumId w:val="7"/>
   </w:num>
   <w:num w:numId="5">
     <w:abstractNumId w:val="1"/>
+  </w:num>
+  <w:num w:numId="6">
+    <w:abstractNumId w:val="5"/>
+  </w:num>
+  <w:num w:numId="7">
+    <w:abstractNumId w:val="3"/>
+  </w:num>
+  <w:num w:numId="8">
+    <w:abstractNumId w:val="6"/>
   </w:num>
 </w:numbering>
 </file>
@@ -4797,6 +6296,23 @@
     <w:uiPriority w:val="20"/>
     <w:qFormat/>
     <w:rsid w:val="0027555F"/>
+    <w:rPr>
+      <w:i/>
+      <w:iCs/>
+    </w:rPr>
+  </w:style>
+  <w:style w:type="character" w:customStyle="1" w:styleId="pre">
+    <w:name w:val="pre"/>
+    <w:basedOn w:val="DefaultParagraphFont"/>
+    <w:rsid w:val="00FF1E43"/>
+  </w:style>
+  <w:style w:type="character" w:styleId="HTMLCite">
+    <w:name w:val="HTML Cite"/>
+    <w:basedOn w:val="DefaultParagraphFont"/>
+    <w:uiPriority w:val="99"/>
+    <w:semiHidden/>
+    <w:unhideWhenUsed/>
+    <w:rsid w:val="00FF1E43"/>
     <w:rPr>
       <w:i/>
       <w:iCs/>
@@ -5950,7 +7466,7 @@
   <dgm:whole/>
   <dgm:extLst>
     <a:ext uri="http://schemas.microsoft.com/office/drawing/2008/diagram">
-      <dsp:dataModelExt xmlns:dsp="http://schemas.microsoft.com/office/drawing/2008/diagram" relId="rId20" minVer="http://schemas.openxmlformats.org/drawingml/2006/diagram"/>
+      <dsp:dataModelExt xmlns:dsp="http://schemas.microsoft.com/office/drawing/2008/diagram" relId="rId22" minVer="http://schemas.openxmlformats.org/drawingml/2006/diagram"/>
     </a:ext>
   </dgm:extLst>
 </dgm:dataModel>
@@ -8761,7 +10277,7 @@
 </file>
 
 <file path=customXml/itemProps1.xml><?xml version="1.0" encoding="utf-8"?>
-<ds:datastoreItem xmlns:ds="http://schemas.openxmlformats.org/officeDocument/2006/customXml" ds:itemID="{5610837D-5FAF-4BFA-BD3D-B893D6CEC179}">
+<ds:datastoreItem xmlns:ds="http://schemas.openxmlformats.org/officeDocument/2006/customXml" ds:itemID="{80EF86B9-F829-47DD-90F9-A8DF98D58737}">
   <ds:schemaRefs>
     <ds:schemaRef ds:uri="http://schemas.openxmlformats.org/officeDocument/2006/bibliography"/>
   </ds:schemaRefs>

</xml_diff>